<commit_message>
Mise a jour MCD MLD
</commit_message>
<xml_diff>
--- a/Réalisation_4__Conception - MCD, MLD, SQL/MCD_MLD_Les_cailloux_de_Zicaa.docx
+++ b/Réalisation_4__Conception - MCD, MLD, SQL/MCD_MLD_Les_cailloux_de_Zicaa.docx
@@ -10,6 +10,62 @@
           <w:bCs/>
         </w:rPr>
       </w:pPr>
+      <w:r>
+        <w:rPr>
+          <w:b/>
+          <w:bCs/>
+          <w:noProof/>
+        </w:rPr>
+        <w:drawing>
+          <wp:anchor distT="0" distB="0" distL="114300" distR="114300" simplePos="0" relativeHeight="251658240" behindDoc="1" locked="0" layoutInCell="1" allowOverlap="1" wp14:anchorId="51F023E5" wp14:editId="34832A57">
+            <wp:simplePos x="1000125" y="895350"/>
+            <wp:positionH relativeFrom="margin">
+              <wp:align>center</wp:align>
+            </wp:positionH>
+            <wp:positionV relativeFrom="margin">
+              <wp:align>center</wp:align>
+            </wp:positionV>
+            <wp:extent cx="8027035" cy="5760720"/>
+            <wp:effectExtent l="0" t="0" r="0" b="0"/>
+            <wp:wrapSquare wrapText="bothSides"/>
+            <wp:docPr id="2" name="Image 2"/>
+            <wp:cNvGraphicFramePr>
+              <a:graphicFrameLocks xmlns:a="http://schemas.openxmlformats.org/drawingml/2006/main" noChangeAspect="1"/>
+            </wp:cNvGraphicFramePr>
+            <a:graphic xmlns:a="http://schemas.openxmlformats.org/drawingml/2006/main">
+              <a:graphicData uri="http://schemas.openxmlformats.org/drawingml/2006/picture">
+                <pic:pic xmlns:pic="http://schemas.openxmlformats.org/drawingml/2006/picture">
+                  <pic:nvPicPr>
+                    <pic:cNvPr id="2" name="Image 2"/>
+                    <pic:cNvPicPr/>
+                  </pic:nvPicPr>
+                  <pic:blipFill>
+                    <a:blip r:embed="rId4" cstate="print">
+                      <a:extLst>
+                        <a:ext uri="{28A0092B-C50C-407E-A947-70E740481C1C}">
+                          <a14:useLocalDpi xmlns:a14="http://schemas.microsoft.com/office/drawing/2010/main" val="0"/>
+                        </a:ext>
+                      </a:extLst>
+                    </a:blip>
+                    <a:stretch>
+                      <a:fillRect/>
+                    </a:stretch>
+                  </pic:blipFill>
+                  <pic:spPr>
+                    <a:xfrm>
+                      <a:off x="0" y="0"/>
+                      <a:ext cx="8027586" cy="5760720"/>
+                    </a:xfrm>
+                    <a:prstGeom prst="rect">
+                      <a:avLst/>
+                    </a:prstGeom>
+                  </pic:spPr>
+                </pic:pic>
+              </a:graphicData>
+            </a:graphic>
+          </wp:anchor>
+        </w:drawing>
+      </w:r>
       <w:r>
         <w:rPr>
           <w:noProof/>
@@ -81,14 +137,7 @@
                                 <w:b/>
                                 <w:bCs/>
                               </w:rPr>
-                              <w:t>DU PROJET SITE E-COMMERCE « LES CAILLOUX DE ZICAA</w:t>
-                            </w:r>
-                            <w:r>
-                              <w:rPr>
-                                <w:b/>
-                                <w:bCs/>
-                              </w:rPr>
-                              <w:t> »</w:t>
+                              <w:t>DU PROJET SITE E-COMMERCE « LES CAILLOUX DE ZICAA »</w:t>
                             </w:r>
                           </w:p>
                         </w:txbxContent>
@@ -115,7 +164,6 @@
                 <v:path gradientshapeok="t" o:connecttype="rect"/>
               </v:shapetype>
               <v:shape id="Zone de texte 3" o:spid="_x0000_s1026" type="#_x0000_t202" style="position:absolute;left:0;text-align:left;margin-left:35.65pt;margin-top:-30.35pt;width:630.6pt;height:2in;z-index:251662336;visibility:visible;mso-wrap-style:square;mso-width-percent:0;mso-wrap-distance-left:9pt;mso-wrap-distance-top:0;mso-wrap-distance-right:9pt;mso-wrap-distance-bottom:0;mso-position-horizontal:absolute;mso-position-horizontal-relative:margin;mso-position-vertical:absolute;mso-position-vertical-relative:text;mso-width-percent:0;mso-width-relative:margin;v-text-anchor:top" o:gfxdata="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" filled="f" stroked="f">
-                <v:fill o:detectmouseclick="t"/>
                 <v:textbox style="mso-fit-shape-to-text:t">
                   <w:txbxContent>
                     <w:p>
@@ -150,14 +198,7 @@
                           <w:b/>
                           <w:bCs/>
                         </w:rPr>
-                        <w:t>DU PROJET SITE E-COMMERCE « LES CAILLOUX DE ZICAA</w:t>
-                      </w:r>
-                      <w:r>
-                        <w:rPr>
-                          <w:b/>
-                          <w:bCs/>
-                        </w:rPr>
-                        <w:t> »</w:t>
+                        <w:t>DU PROJET SITE E-COMMERCE « LES CAILLOUX DE ZICAA »</w:t>
                       </w:r>
                     </w:p>
                   </w:txbxContent>
@@ -176,25 +217,193 @@
           <w:bCs/>
         </w:rPr>
       </w:pPr>
+    </w:p>
+    <w:p>
+      <w:pPr>
+        <w:rPr>
+          <w:b/>
+          <w:bCs/>
+        </w:rPr>
+      </w:pPr>
+    </w:p>
+    <w:p>
+      <w:pPr>
+        <w:jc w:val="center"/>
+        <w:rPr>
+          <w:noProof/>
+        </w:rPr>
+      </w:pPr>
+    </w:p>
+    <w:p>
+      <w:pPr>
+        <w:jc w:val="center"/>
+        <w:rPr>
+          <w:noProof/>
+        </w:rPr>
+      </w:pPr>
+    </w:p>
+    <w:p>
+      <w:pPr>
+        <w:jc w:val="center"/>
+        <w:rPr>
+          <w:noProof/>
+        </w:rPr>
+      </w:pPr>
+    </w:p>
+    <w:p>
+      <w:pPr>
+        <w:jc w:val="center"/>
+        <w:rPr>
+          <w:b/>
+          <w:bCs/>
+        </w:rPr>
+      </w:pPr>
+    </w:p>
+    <w:p>
+      <w:pPr>
+        <w:jc w:val="center"/>
+        <w:rPr>
+          <w:b/>
+          <w:bCs/>
+        </w:rPr>
+      </w:pPr>
+    </w:p>
+    <w:p>
+      <w:pPr>
+        <w:jc w:val="center"/>
+        <w:rPr>
+          <w:b/>
+          <w:bCs/>
+        </w:rPr>
+      </w:pPr>
+    </w:p>
+    <w:p>
+      <w:pPr>
+        <w:jc w:val="center"/>
+        <w:rPr>
+          <w:b/>
+          <w:bCs/>
+        </w:rPr>
+      </w:pPr>
+    </w:p>
+    <w:p>
+      <w:pPr>
+        <w:jc w:val="center"/>
+        <w:rPr>
+          <w:b/>
+          <w:bCs/>
+        </w:rPr>
+      </w:pPr>
+    </w:p>
+    <w:p>
+      <w:pPr>
+        <w:jc w:val="center"/>
+        <w:rPr>
+          <w:b/>
+          <w:bCs/>
+        </w:rPr>
+      </w:pPr>
+    </w:p>
+    <w:p>
+      <w:pPr>
+        <w:jc w:val="center"/>
+        <w:rPr>
+          <w:b/>
+          <w:bCs/>
+        </w:rPr>
+      </w:pPr>
+    </w:p>
+    <w:p>
+      <w:pPr>
+        <w:jc w:val="center"/>
+        <w:rPr>
+          <w:b/>
+          <w:bCs/>
+        </w:rPr>
+      </w:pPr>
+    </w:p>
+    <w:p>
+      <w:pPr>
+        <w:jc w:val="center"/>
+        <w:rPr>
+          <w:b/>
+          <w:bCs/>
+        </w:rPr>
+      </w:pPr>
+    </w:p>
+    <w:p>
+      <w:pPr>
+        <w:jc w:val="center"/>
+        <w:rPr>
+          <w:b/>
+          <w:bCs/>
+        </w:rPr>
+      </w:pPr>
+    </w:p>
+    <w:p>
+      <w:pPr>
+        <w:jc w:val="center"/>
+        <w:rPr>
+          <w:b/>
+          <w:bCs/>
+        </w:rPr>
+      </w:pPr>
+    </w:p>
+    <w:p>
+      <w:pPr>
+        <w:jc w:val="center"/>
+        <w:rPr>
+          <w:b/>
+          <w:bCs/>
+        </w:rPr>
+      </w:pPr>
+    </w:p>
+    <w:p>
+      <w:pPr>
+        <w:jc w:val="center"/>
+        <w:rPr>
+          <w:b/>
+          <w:bCs/>
+        </w:rPr>
+      </w:pPr>
+    </w:p>
+    <w:p>
+      <w:pPr>
+        <w:jc w:val="center"/>
+        <w:rPr>
+          <w:b/>
+          <w:bCs/>
+        </w:rPr>
+      </w:pPr>
+    </w:p>
+    <w:p>
+      <w:pPr>
+        <w:jc w:val="center"/>
+        <w:rPr>
+          <w:b/>
+          <w:bCs/>
+        </w:rPr>
+      </w:pPr>
       <w:r>
         <w:rPr>
           <w:b/>
           <w:bCs/>
           <w:noProof/>
         </w:rPr>
+        <w:lastRenderedPageBreak/>
         <w:drawing>
-          <wp:anchor distT="0" distB="0" distL="114300" distR="114300" simplePos="0" relativeHeight="251658240" behindDoc="1" locked="0" layoutInCell="1" allowOverlap="1" wp14:anchorId="51F023E5" wp14:editId="0BCA3299">
-            <wp:simplePos x="1000125" y="895350"/>
-            <wp:positionH relativeFrom="margin">
-              <wp:align>center</wp:align>
+          <wp:anchor distT="0" distB="0" distL="114300" distR="114300" simplePos="0" relativeHeight="251663360" behindDoc="1" locked="0" layoutInCell="1" allowOverlap="1" wp14:anchorId="1170E1B1" wp14:editId="6A26F24F">
+            <wp:simplePos x="0" y="0"/>
+            <wp:positionH relativeFrom="column">
+              <wp:posOffset>300355</wp:posOffset>
             </wp:positionH>
-            <wp:positionV relativeFrom="margin">
-              <wp:align>center</wp:align>
+            <wp:positionV relativeFrom="paragraph">
+              <wp:posOffset>-4445</wp:posOffset>
             </wp:positionV>
-            <wp:extent cx="8027670" cy="5760720"/>
-            <wp:effectExtent l="0" t="0" r="0" b="0"/>
-            <wp:wrapSquare wrapText="bothSides"/>
-            <wp:docPr id="2" name="Image 2"/>
+            <wp:extent cx="8279130" cy="5760720"/>
+            <wp:effectExtent l="0" t="0" r="7620" b="0"/>
+            <wp:wrapNone/>
+            <wp:docPr id="5" name="Image 5"/>
             <wp:cNvGraphicFramePr>
               <a:graphicFrameLocks xmlns:a="http://schemas.openxmlformats.org/drawingml/2006/main" noChangeAspect="1"/>
             </wp:cNvGraphicFramePr>
@@ -202,11 +411,11 @@
               <a:graphicData uri="http://schemas.openxmlformats.org/drawingml/2006/picture">
                 <pic:pic xmlns:pic="http://schemas.openxmlformats.org/drawingml/2006/picture">
                   <pic:nvPicPr>
-                    <pic:cNvPr id="2" name="Image 2"/>
+                    <pic:cNvPr id="5" name="Image 5"/>
                     <pic:cNvPicPr/>
                   </pic:nvPicPr>
                   <pic:blipFill>
-                    <a:blip r:embed="rId4" cstate="print">
+                    <a:blip r:embed="rId5" cstate="print">
                       <a:extLst>
                         <a:ext uri="{28A0092B-C50C-407E-A947-70E740481C1C}">
                           <a14:useLocalDpi xmlns:a14="http://schemas.microsoft.com/office/drawing/2010/main" val="0"/>
@@ -220,7 +429,7 @@
                   <pic:spPr>
                     <a:xfrm>
                       <a:off x="0" y="0"/>
-                      <a:ext cx="8027670" cy="5760720"/>
+                      <a:ext cx="8279130" cy="5760720"/>
                     </a:xfrm>
                     <a:prstGeom prst="rect">
                       <a:avLst/>
@@ -232,182 +441,14 @@
           </wp:anchor>
         </w:drawing>
       </w:r>
-    </w:p>
-    <w:p>
-      <w:pPr>
-        <w:rPr>
-          <w:b/>
-          <w:bCs/>
-        </w:rPr>
-      </w:pPr>
-    </w:p>
-    <w:p>
-      <w:pPr>
-        <w:jc w:val="center"/>
+      <w:r>
         <w:rPr>
           <w:noProof/>
         </w:rPr>
-      </w:pPr>
-    </w:p>
-    <w:p>
-      <w:pPr>
-        <w:jc w:val="center"/>
-        <w:rPr>
-          <w:noProof/>
-        </w:rPr>
-      </w:pPr>
-    </w:p>
-    <w:p>
-      <w:pPr>
-        <w:jc w:val="center"/>
-        <w:rPr>
-          <w:noProof/>
-        </w:rPr>
-      </w:pPr>
-    </w:p>
-    <w:p>
-      <w:pPr>
-        <w:jc w:val="center"/>
-        <w:rPr>
-          <w:b/>
-          <w:bCs/>
-        </w:rPr>
-      </w:pPr>
-    </w:p>
-    <w:p>
-      <w:pPr>
-        <w:jc w:val="center"/>
-        <w:rPr>
-          <w:b/>
-          <w:bCs/>
-        </w:rPr>
-      </w:pPr>
-    </w:p>
-    <w:p>
-      <w:pPr>
-        <w:jc w:val="center"/>
-        <w:rPr>
-          <w:b/>
-          <w:bCs/>
-        </w:rPr>
-      </w:pPr>
-    </w:p>
-    <w:p>
-      <w:pPr>
-        <w:jc w:val="center"/>
-        <w:rPr>
-          <w:b/>
-          <w:bCs/>
-        </w:rPr>
-      </w:pPr>
-    </w:p>
-    <w:p>
-      <w:pPr>
-        <w:jc w:val="center"/>
-        <w:rPr>
-          <w:b/>
-          <w:bCs/>
-        </w:rPr>
-      </w:pPr>
-    </w:p>
-    <w:p>
-      <w:pPr>
-        <w:jc w:val="center"/>
-        <w:rPr>
-          <w:b/>
-          <w:bCs/>
-        </w:rPr>
-      </w:pPr>
-    </w:p>
-    <w:p>
-      <w:pPr>
-        <w:jc w:val="center"/>
-        <w:rPr>
-          <w:b/>
-          <w:bCs/>
-        </w:rPr>
-      </w:pPr>
-    </w:p>
-    <w:p>
-      <w:pPr>
-        <w:jc w:val="center"/>
-        <w:rPr>
-          <w:b/>
-          <w:bCs/>
-        </w:rPr>
-      </w:pPr>
-    </w:p>
-    <w:p>
-      <w:pPr>
-        <w:jc w:val="center"/>
-        <w:rPr>
-          <w:b/>
-          <w:bCs/>
-        </w:rPr>
-      </w:pPr>
-    </w:p>
-    <w:p>
-      <w:pPr>
-        <w:jc w:val="center"/>
-        <w:rPr>
-          <w:b/>
-          <w:bCs/>
-        </w:rPr>
-      </w:pPr>
-    </w:p>
-    <w:p>
-      <w:pPr>
-        <w:jc w:val="center"/>
-        <w:rPr>
-          <w:b/>
-          <w:bCs/>
-        </w:rPr>
-      </w:pPr>
-    </w:p>
-    <w:p>
-      <w:pPr>
-        <w:jc w:val="center"/>
-        <w:rPr>
-          <w:b/>
-          <w:bCs/>
-        </w:rPr>
-      </w:pPr>
-    </w:p>
-    <w:p>
-      <w:pPr>
-        <w:jc w:val="center"/>
-        <w:rPr>
-          <w:b/>
-          <w:bCs/>
-        </w:rPr>
-      </w:pPr>
-    </w:p>
-    <w:p>
-      <w:pPr>
-        <w:jc w:val="center"/>
-        <w:rPr>
-          <w:b/>
-          <w:bCs/>
-        </w:rPr>
-      </w:pPr>
-    </w:p>
-    <w:p>
-      <w:pPr>
-        <w:jc w:val="center"/>
-        <w:rPr>
-          <w:b/>
-          <w:bCs/>
-        </w:rPr>
-      </w:pPr>
-      <w:r>
-        <w:rPr>
-          <w:noProof/>
-        </w:rPr>
-        <w:lastRenderedPageBreak/>
         <mc:AlternateContent>
           <mc:Choice Requires="wps">
             <w:drawing>
-              <wp:anchor distT="0" distB="0" distL="114300" distR="114300" simplePos="0" relativeHeight="251665408" behindDoc="0" locked="0" layoutInCell="1" allowOverlap="1" wp14:anchorId="1D3F745F" wp14:editId="5145384C">
+              <wp:anchor distT="0" distB="0" distL="114300" distR="114300" simplePos="0" relativeHeight="251665408" behindDoc="0" locked="0" layoutInCell="1" allowOverlap="1" wp14:anchorId="1D3F745F" wp14:editId="3D8DE71C">
                 <wp:simplePos x="0" y="0"/>
                 <wp:positionH relativeFrom="column">
                   <wp:posOffset>262255</wp:posOffset>
@@ -533,7 +574,6 @@
           <mc:Fallback>
             <w:pict>
               <v:shape w14:anchorId="1D3F745F" id="Zone de texte 1" o:spid="_x0000_s1027" type="#_x0000_t202" style="position:absolute;left:0;text-align:left;margin-left:20.65pt;margin-top:-31.1pt;width:651.75pt;height:30pt;z-index:251665408;visibility:visible;mso-wrap-style:square;mso-width-percent:0;mso-height-percent:0;mso-wrap-distance-left:9pt;mso-wrap-distance-top:0;mso-wrap-distance-right:9pt;mso-wrap-distance-bottom:0;mso-position-horizontal:absolute;mso-position-horizontal-relative:text;mso-position-vertical:absolute;mso-position-vertical-relative:text;mso-width-percent:0;mso-height-percent:0;mso-width-relative:margin;mso-height-relative:margin;v-text-anchor:top" o:gfxdata="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" filled="f" stroked="f">
-                <v:fill o:detectmouseclick="t"/>
                 <v:textbox>
                   <w:txbxContent>
                     <w:p>
@@ -613,62 +653,6 @@
             </w:pict>
           </mc:Fallback>
         </mc:AlternateContent>
-      </w:r>
-      <w:r>
-        <w:rPr>
-          <w:b/>
-          <w:bCs/>
-          <w:noProof/>
-        </w:rPr>
-        <w:drawing>
-          <wp:anchor distT="0" distB="0" distL="114300" distR="114300" simplePos="0" relativeHeight="251663360" behindDoc="1" locked="0" layoutInCell="1" allowOverlap="1" wp14:anchorId="1170E1B1" wp14:editId="51208477">
-            <wp:simplePos x="0" y="0"/>
-            <wp:positionH relativeFrom="column">
-              <wp:posOffset>300355</wp:posOffset>
-            </wp:positionH>
-            <wp:positionV relativeFrom="paragraph">
-              <wp:posOffset>-4445</wp:posOffset>
-            </wp:positionV>
-            <wp:extent cx="8279765" cy="5760720"/>
-            <wp:effectExtent l="0" t="0" r="6985" b="0"/>
-            <wp:wrapNone/>
-            <wp:docPr id="5" name="Image 5"/>
-            <wp:cNvGraphicFramePr>
-              <a:graphicFrameLocks xmlns:a="http://schemas.openxmlformats.org/drawingml/2006/main" noChangeAspect="1"/>
-            </wp:cNvGraphicFramePr>
-            <a:graphic xmlns:a="http://schemas.openxmlformats.org/drawingml/2006/main">
-              <a:graphicData uri="http://schemas.openxmlformats.org/drawingml/2006/picture">
-                <pic:pic xmlns:pic="http://schemas.openxmlformats.org/drawingml/2006/picture">
-                  <pic:nvPicPr>
-                    <pic:cNvPr id="5" name="Image 5"/>
-                    <pic:cNvPicPr/>
-                  </pic:nvPicPr>
-                  <pic:blipFill>
-                    <a:blip r:embed="rId5" cstate="print">
-                      <a:extLst>
-                        <a:ext uri="{28A0092B-C50C-407E-A947-70E740481C1C}">
-                          <a14:useLocalDpi xmlns:a14="http://schemas.microsoft.com/office/drawing/2010/main" val="0"/>
-                        </a:ext>
-                      </a:extLst>
-                    </a:blip>
-                    <a:stretch>
-                      <a:fillRect/>
-                    </a:stretch>
-                  </pic:blipFill>
-                  <pic:spPr>
-                    <a:xfrm>
-                      <a:off x="0" y="0"/>
-                      <a:ext cx="8279765" cy="5760720"/>
-                    </a:xfrm>
-                    <a:prstGeom prst="rect">
-                      <a:avLst/>
-                    </a:prstGeom>
-                  </pic:spPr>
-                </pic:pic>
-              </a:graphicData>
-            </a:graphic>
-          </wp:anchor>
-        </w:drawing>
       </w:r>
     </w:p>
     <w:sectPr>

</xml_diff>

<commit_message>
Mise à jour MCD MLD
</commit_message>
<xml_diff>
--- a/Réalisation_4__Conception - MCD, MLD, SQL/MCD_MLD_Les_cailloux_de_Zicaa.docx
+++ b/Réalisation_4__Conception - MCD, MLD, SQL/MCD_MLD_Les_cailloux_de_Zicaa.docx
@@ -17,15 +17,15 @@
           <w:noProof/>
         </w:rPr>
         <w:drawing>
-          <wp:anchor distT="0" distB="0" distL="114300" distR="114300" simplePos="0" relativeHeight="251658240" behindDoc="1" locked="0" layoutInCell="1" allowOverlap="1" wp14:anchorId="51F023E5" wp14:editId="34832A57">
-            <wp:simplePos x="1000125" y="895350"/>
+          <wp:anchor distT="0" distB="0" distL="114300" distR="114300" simplePos="0" relativeHeight="251658240" behindDoc="1" locked="0" layoutInCell="1" allowOverlap="1" wp14:anchorId="51F023E5" wp14:editId="1E26901A">
+            <wp:simplePos x="0" y="0"/>
             <wp:positionH relativeFrom="margin">
-              <wp:align>center</wp:align>
+              <wp:posOffset>1167765</wp:posOffset>
             </wp:positionH>
             <wp:positionV relativeFrom="margin">
-              <wp:align>center</wp:align>
+              <wp:posOffset>-4445</wp:posOffset>
             </wp:positionV>
-            <wp:extent cx="8027035" cy="5760720"/>
+            <wp:extent cx="6558280" cy="5760720"/>
             <wp:effectExtent l="0" t="0" r="0" b="0"/>
             <wp:wrapSquare wrapText="bothSides"/>
             <wp:docPr id="2" name="Image 2"/>
@@ -54,7 +54,7 @@
                   <pic:spPr>
                     <a:xfrm>
                       <a:off x="0" y="0"/>
-                      <a:ext cx="8027586" cy="5760720"/>
+                      <a:ext cx="6558280" cy="5760720"/>
                     </a:xfrm>
                     <a:prstGeom prst="rect">
                       <a:avLst/>
@@ -63,6 +63,9 @@
                 </pic:pic>
               </a:graphicData>
             </a:graphic>
+            <wp14:sizeRelH relativeFrom="margin">
+              <wp14:pctWidth>0</wp14:pctWidth>
+            </wp14:sizeRelH>
           </wp:anchor>
         </w:drawing>
       </w:r>
@@ -392,16 +395,16 @@
         </w:rPr>
         <w:lastRenderedPageBreak/>
         <w:drawing>
-          <wp:anchor distT="0" distB="0" distL="114300" distR="114300" simplePos="0" relativeHeight="251663360" behindDoc="1" locked="0" layoutInCell="1" allowOverlap="1" wp14:anchorId="1170E1B1" wp14:editId="6A26F24F">
+          <wp:anchor distT="0" distB="0" distL="114300" distR="114300" simplePos="0" relativeHeight="251663360" behindDoc="1" locked="0" layoutInCell="1" allowOverlap="1" wp14:anchorId="1170E1B1" wp14:editId="5B163356">
             <wp:simplePos x="0" y="0"/>
             <wp:positionH relativeFrom="column">
-              <wp:posOffset>300355</wp:posOffset>
+              <wp:posOffset>1159315</wp:posOffset>
             </wp:positionH>
             <wp:positionV relativeFrom="paragraph">
               <wp:posOffset>-4445</wp:posOffset>
             </wp:positionV>
-            <wp:extent cx="8279130" cy="5760720"/>
-            <wp:effectExtent l="0" t="0" r="7620" b="0"/>
+            <wp:extent cx="6561210" cy="5760720"/>
+            <wp:effectExtent l="0" t="0" r="0" b="0"/>
             <wp:wrapNone/>
             <wp:docPr id="5" name="Image 5"/>
             <wp:cNvGraphicFramePr>
@@ -429,7 +432,7 @@
                   <pic:spPr>
                     <a:xfrm>
                       <a:off x="0" y="0"/>
-                      <a:ext cx="8279130" cy="5760720"/>
+                      <a:ext cx="6561210" cy="5760720"/>
                     </a:xfrm>
                     <a:prstGeom prst="rect">
                       <a:avLst/>
@@ -438,6 +441,9 @@
                 </pic:pic>
               </a:graphicData>
             </a:graphic>
+            <wp14:sizeRelH relativeFrom="margin">
+              <wp14:pctWidth>0</wp14:pctWidth>
+            </wp14:sizeRelH>
           </wp:anchor>
         </w:drawing>
       </w:r>

</xml_diff>

<commit_message>
Conception BDD du site
</commit_message>
<xml_diff>
--- a/Réalisation_4__Conception - MCD, MLD, SQL/MCD_MLD_Les_cailloux_de_Zicaa.docx
+++ b/Réalisation_4__Conception - MCD, MLD, SQL/MCD_MLD_Les_cailloux_de_Zicaa.docx
@@ -17,7 +17,7 @@
           <w:noProof/>
         </w:rPr>
         <w:drawing>
-          <wp:anchor distT="0" distB="0" distL="114300" distR="114300" simplePos="0" relativeHeight="251658240" behindDoc="1" locked="0" layoutInCell="1" allowOverlap="1" wp14:anchorId="51F023E5" wp14:editId="7B25D604">
+          <wp:anchor distT="0" distB="0" distL="114300" distR="114300" simplePos="0" relativeHeight="251658240" behindDoc="1" locked="0" layoutInCell="1" allowOverlap="1" wp14:anchorId="51F023E5" wp14:editId="2C50237A">
             <wp:simplePos x="0" y="0"/>
             <wp:positionH relativeFrom="margin">
               <wp:posOffset>1167130</wp:posOffset>
@@ -25,7 +25,7 @@
             <wp:positionV relativeFrom="margin">
               <wp:posOffset>-4445</wp:posOffset>
             </wp:positionV>
-            <wp:extent cx="6557645" cy="5760085"/>
+            <wp:extent cx="6557645" cy="5759450"/>
             <wp:effectExtent l="0" t="0" r="0" b="0"/>
             <wp:wrapSquare wrapText="bothSides"/>
             <wp:docPr id="2" name="Image 2"/>
@@ -54,7 +54,7 @@
                   <pic:spPr>
                     <a:xfrm>
                       <a:off x="0" y="0"/>
-                      <a:ext cx="6557645" cy="5760085"/>
+                      <a:ext cx="6557645" cy="5759450"/>
                     </a:xfrm>
                     <a:prstGeom prst="rect">
                       <a:avLst/>
@@ -395,15 +395,15 @@
         </w:rPr>
         <w:lastRenderedPageBreak/>
         <w:drawing>
-          <wp:anchor distT="0" distB="0" distL="114300" distR="114300" simplePos="0" relativeHeight="251663360" behindDoc="1" locked="0" layoutInCell="1" allowOverlap="1" wp14:anchorId="1170E1B1" wp14:editId="3AA40ABB">
+          <wp:anchor distT="0" distB="0" distL="114300" distR="114300" simplePos="0" relativeHeight="251663360" behindDoc="1" locked="0" layoutInCell="1" allowOverlap="1" wp14:anchorId="1170E1B1" wp14:editId="24B83C83">
             <wp:simplePos x="0" y="0"/>
             <wp:positionH relativeFrom="column">
-              <wp:posOffset>1157606</wp:posOffset>
+              <wp:posOffset>1157605</wp:posOffset>
             </wp:positionH>
             <wp:positionV relativeFrom="paragraph">
               <wp:posOffset>-4445</wp:posOffset>
             </wp:positionV>
-            <wp:extent cx="6561208" cy="5760719"/>
+            <wp:extent cx="6561208" cy="5760718"/>
             <wp:effectExtent l="0" t="0" r="0" b="0"/>
             <wp:wrapNone/>
             <wp:docPr id="5" name="Image 5"/>
@@ -432,7 +432,7 @@
                   <pic:spPr>
                     <a:xfrm>
                       <a:off x="0" y="0"/>
-                      <a:ext cx="6561208" cy="5760719"/>
+                      <a:ext cx="6561208" cy="5760718"/>
                     </a:xfrm>
                     <a:prstGeom prst="rect">
                       <a:avLst/>

</xml_diff>